<commit_message>
adding pandas challenge files_city schools_update_1
</commit_message>
<xml_diff>
--- a/PyCitySchools/pandas_challenge_report.docx
+++ b/PyCitySchools/pandas_challenge_report.docx
@@ -31,7 +31,7 @@
           <w:bCs/>
           <w:lang w:val="en-IN"/>
         </w:rPr>
-        <w:t xml:space="preserve"> Notebooks</w:t>
+        <w:t xml:space="preserve"> Notebook</w:t>
       </w:r>
     </w:p>
     <w:p>
@@ -720,6 +720,7 @@
       </w:pPr>
       <w:r>
         <w:rPr>
+          <w:noProof/>
           <w:lang w:val="en-IN"/>
         </w:rPr>
         <w:drawing>
@@ -922,6 +923,9 @@
         <w:pStyle w:val="NoSpacing"/>
       </w:pPr>
       <w:r>
+        <w:rPr>
+          <w:noProof/>
+        </w:rPr>
         <w:drawing>
           <wp:inline distT="0" distB="0" distL="0" distR="0" wp14:anchorId="03879638" wp14:editId="64EEDFF6">
             <wp:extent cx="5982145" cy="2409825"/>
@@ -978,6 +982,9 @@
         <w:pStyle w:val="NoSpacing"/>
       </w:pPr>
       <w:r>
+        <w:rPr>
+          <w:noProof/>
+        </w:rPr>
         <w:drawing>
           <wp:inline distT="0" distB="0" distL="0" distR="0" wp14:anchorId="5318CE2D" wp14:editId="15E206E2">
             <wp:extent cx="5985438" cy="2409825"/>
@@ -1109,6 +1116,9 @@
         </w:rPr>
       </w:pPr>
       <w:r>
+        <w:rPr>
+          <w:noProof/>
+        </w:rPr>
         <w:drawing>
           <wp:inline distT="0" distB="0" distL="0" distR="0" wp14:anchorId="7FE60069" wp14:editId="71E4370F">
             <wp:extent cx="6152782" cy="1057275"/>
@@ -1240,6 +1250,7 @@
       </w:pPr>
       <w:r>
         <w:rPr>
+          <w:noProof/>
           <w:lang w:val="en-IN"/>
         </w:rPr>
         <w:drawing>
@@ -1341,6 +1352,7 @@
       </w:pPr>
       <w:r>
         <w:rPr>
+          <w:noProof/>
           <w:lang w:val="en-IN"/>
         </w:rPr>
         <w:drawing>
@@ -1386,13 +1398,7 @@
       </w:pPr>
       <w:r>
         <w:lastRenderedPageBreak/>
-        <w:t>Formatted</w:t>
-      </w:r>
-      <w:r>
-        <w:t xml:space="preserve"> </w:t>
-      </w:r>
-      <w:r>
-        <w:t>and cleaned:</w:t>
+        <w:t>Formatted and cleaned:</w:t>
       </w:r>
     </w:p>
     <w:p>
@@ -1403,6 +1409,9 @@
         </w:rPr>
       </w:pPr>
       <w:r>
+        <w:rPr>
+          <w:noProof/>
+        </w:rPr>
         <w:drawing>
           <wp:inline distT="0" distB="0" distL="0" distR="0" wp14:anchorId="5B07B45F" wp14:editId="2ACFBE34">
             <wp:extent cx="2973708" cy="3829050"/>
@@ -1508,6 +1517,7 @@
       </w:pPr>
       <w:r>
         <w:rPr>
+          <w:noProof/>
           <w:lang w:val="en-IN"/>
         </w:rPr>
         <w:drawing>
@@ -1565,6 +1575,7 @@
       </w:pPr>
       <w:r>
         <w:rPr>
+          <w:noProof/>
           <w:lang w:val="en-IN"/>
         </w:rPr>
         <w:drawing>
@@ -1781,6 +1792,7 @@
       </w:pPr>
       <w:r>
         <w:rPr>
+          <w:noProof/>
           <w:lang w:val="en-IN"/>
         </w:rPr>
         <w:drawing>
@@ -1837,6 +1849,7 @@
       </w:pPr>
       <w:r>
         <w:rPr>
+          <w:noProof/>
           <w:lang w:val="en-IN"/>
         </w:rPr>
         <w:drawing>
@@ -2075,6 +2088,7 @@
       </w:pPr>
       <w:r>
         <w:rPr>
+          <w:noProof/>
           <w:lang w:val="en-IN"/>
         </w:rPr>
         <w:drawing>
@@ -2131,6 +2145,7 @@
       </w:pPr>
       <w:r>
         <w:rPr>
+          <w:noProof/>
           <w:lang w:val="en-IN"/>
         </w:rPr>
         <w:drawing>
@@ -2386,6 +2401,7 @@
       </w:pPr>
       <w:r>
         <w:rPr>
+          <w:noProof/>
           <w:lang w:val="en-IN"/>
         </w:rPr>
         <w:drawing>
@@ -2442,6 +2458,7 @@
       </w:pPr>
       <w:r>
         <w:rPr>
+          <w:noProof/>
           <w:lang w:val="en-IN"/>
         </w:rPr>
         <w:drawing>
@@ -2513,6 +2530,9 @@
         <w:pStyle w:val="NoSpacing"/>
       </w:pPr>
       <w:r>
+        <w:rPr>
+          <w:noProof/>
+        </w:rPr>
         <w:drawing>
           <wp:inline distT="0" distB="0" distL="0" distR="0" wp14:anchorId="051959DD" wp14:editId="5CB0859E">
             <wp:extent cx="5976620" cy="438785"/>
@@ -2563,10 +2583,7 @@
       </w:r>
       <w:proofErr w:type="gramEnd"/>
       <w:r>
-        <w:t xml:space="preserve"> number of students passing either maths or science is high (80+) compared to the students passing both (70+)</w:t>
-      </w:r>
-      <w:r>
-        <w:t xml:space="preserve"> irrespective of them being small, large, independent or government-run.</w:t>
+        <w:t xml:space="preserve"> number of students passing either maths or science is high (80+) compared to the students passing both (70+) irrespective of them being small, large, independent or government-run.</w:t>
       </w:r>
     </w:p>
     <w:p>
@@ -2574,6 +2591,9 @@
         <w:pStyle w:val="NoSpacing"/>
       </w:pPr>
       <w:r>
+        <w:rPr>
+          <w:noProof/>
+        </w:rPr>
         <w:drawing>
           <wp:inline distT="0" distB="0" distL="0" distR="0" wp14:anchorId="70B3FD4B" wp14:editId="61BB347E">
             <wp:extent cx="5976620" cy="2406501"/>
@@ -2659,6 +2679,9 @@
         <w:t>Top Performing Schools (By % Overall Passing)</w:t>
       </w:r>
       <w:r>
+        <w:rPr>
+          <w:noProof/>
+        </w:rPr>
         <w:drawing>
           <wp:inline distT="0" distB="0" distL="0" distR="0" wp14:anchorId="18C6A80F" wp14:editId="691768BB">
             <wp:extent cx="5875377" cy="1009650"/>
@@ -2712,6 +2735,9 @@
         <w:pStyle w:val="NoSpacing"/>
       </w:pPr>
       <w:r>
+        <w:rPr>
+          <w:noProof/>
+        </w:rPr>
         <w:drawing>
           <wp:inline distT="0" distB="0" distL="0" distR="0" wp14:anchorId="4114F661" wp14:editId="2DD9371C">
             <wp:extent cx="5857875" cy="980262"/>
@@ -2777,6 +2803,9 @@
         <w:pStyle w:val="NoSpacing"/>
       </w:pPr>
       <w:r>
+        <w:rPr>
+          <w:noProof/>
+        </w:rPr>
         <w:drawing>
           <wp:anchor distT="0" distB="0" distL="114300" distR="114300" simplePos="0" relativeHeight="251658240" behindDoc="1" locked="0" layoutInCell="1" allowOverlap="1" wp14:anchorId="41B1F804" wp14:editId="3B9B41ED">
             <wp:simplePos x="0" y="0"/>
@@ -2847,6 +2876,7 @@
       </w:r>
       <w:r>
         <w:rPr>
+          <w:noProof/>
           <w:lang w:val="en-IN"/>
         </w:rPr>
         <w:drawing>
@@ -2920,31 +2950,7 @@
         <w:ind w:left="720" w:hanging="360"/>
       </w:pPr>
       <w:r>
-        <w:t>Similarly</w:t>
-      </w:r>
-      <w:r>
-        <w:t>,</w:t>
-      </w:r>
-      <w:r>
-        <w:t xml:space="preserve"> the performance of independent schools is above the area average </w:t>
-      </w:r>
-      <w:r>
-        <w:t xml:space="preserve">and that of government schools is below the area average </w:t>
-      </w:r>
-      <w:r>
-        <w:t xml:space="preserve">when analysing various matrices like average math and reading scores, </w:t>
-      </w:r>
-      <w:r>
-        <w:t xml:space="preserve">and </w:t>
-      </w:r>
-      <w:r>
-        <w:t>pass per</w:t>
-      </w:r>
-      <w:r>
-        <w:t xml:space="preserve"> </w:t>
-      </w:r>
-      <w:r>
-        <w:t>cent in math and reading.</w:t>
+        <w:t>Similarly, the performance of independent schools is above the area average and that of government schools is below the area average when analysing various matrices like average math and reading scores, and pass per cent in math and reading.</w:t>
       </w:r>
     </w:p>
     <w:p>
@@ -2955,6 +2961,9 @@
         </w:rPr>
       </w:pPr>
       <w:r>
+        <w:rPr>
+          <w:noProof/>
+        </w:rPr>
         <w:drawing>
           <wp:inline distT="0" distB="0" distL="0" distR="0" wp14:anchorId="43E0B5E4" wp14:editId="65721C0F">
             <wp:extent cx="5976620" cy="439045"/>
@@ -2998,6 +3007,7 @@
       </w:pPr>
       <w:r>
         <w:rPr>
+          <w:noProof/>
           <w:lang w:val="en-IN"/>
         </w:rPr>
         <w:drawing>
@@ -3068,6 +3078,9 @@
         <w:pStyle w:val="NoSpacing"/>
       </w:pPr>
       <w:r>
+        <w:rPr>
+          <w:noProof/>
+        </w:rPr>
         <w:drawing>
           <wp:inline distT="0" distB="0" distL="0" distR="0" wp14:anchorId="433E8D0A" wp14:editId="51B5868F">
             <wp:extent cx="5731510" cy="1265555"/>
@@ -3116,22 +3129,7 @@
         <w:t xml:space="preserve"> </w:t>
       </w:r>
       <w:r>
-        <w:t>the average math and reading scores</w:t>
-      </w:r>
-      <w:r>
-        <w:t xml:space="preserve"> and</w:t>
-      </w:r>
-      <w:r>
-        <w:t xml:space="preserve"> </w:t>
-      </w:r>
-      <w:r>
-        <w:t xml:space="preserve">the </w:t>
-      </w:r>
-      <w:r>
-        <w:t>average math and reading pass per cent</w:t>
-      </w:r>
-      <w:r>
-        <w:t xml:space="preserve"> decrease as the school size increase. </w:t>
+        <w:t xml:space="preserve">the average math and reading scores and the average math and reading pass per cent decrease as the school size increase. </w:t>
       </w:r>
     </w:p>
     <w:p>
@@ -3140,6 +3138,7 @@
       </w:pPr>
       <w:r>
         <w:rPr>
+          <w:noProof/>
           <w:lang w:val="en-IN"/>
         </w:rPr>
         <w:drawing>
@@ -3192,13 +3191,7 @@
       </w:r>
       <w:bookmarkEnd w:id="1"/>
       <w:r>
-        <w:t xml:space="preserve">and overall pass </w:t>
-      </w:r>
-      <w:r>
-        <w:t>per cent</w:t>
-      </w:r>
-      <w:r>
-        <w:t>.</w:t>
+        <w:t>and overall pass per cent.</w:t>
       </w:r>
     </w:p>
     <w:p>
@@ -3207,6 +3200,7 @@
       </w:pPr>
       <w:r>
         <w:rPr>
+          <w:noProof/>
           <w:lang w:val="en-IN"/>
         </w:rPr>
         <w:drawing>
@@ -6952,6 +6946,7 @@
   <w:rsids>
     <w:rsidRoot w:val="00C26989"/>
     <w:rsid w:val="003D0C87"/>
+    <w:rsid w:val="005177AE"/>
     <w:rsid w:val="00790327"/>
     <w:rsid w:val="00A820C1"/>
     <w:rsid w:val="00B000D7"/>

</xml_diff>